<commit_message>
Ajout notice admin + modif
</commit_message>
<xml_diff>
--- a/docs/delivrable/Notice Tuteur Entreprise 2.docx
+++ b/docs/delivrable/Notice Tuteur Entreprise 2.docx
@@ -423,7 +423,15 @@
     </w:p>
     <w:p>
       <w:r>
-        <w:t xml:space="preserve">Sur le site, vous aurez accès à une fonctionnalité d’envoi de message privé entre utilisateurs. En effet, un tuteur IUT et un tuteur entreprise ayant un stagiaire en commun peuvent avoir des informations à se communiquer (le déroulement du stage, les problèmes éventuels, ect). C’est pour cette fonction, que l’envoi de messages privés a été mis en place sur la plateforme. </w:t>
+        <w:t xml:space="preserve">Sur le site, vous aurez accès à une fonctionnalité d’envoi de message privé entre utilisateurs. En effet, un tuteur IUT et un tuteur entreprise ayant un stagiaire en commun peuvent avoir des informations à se communiquer (le déroulement du stage, les problèmes éventuels, </w:t>
+      </w:r>
+      <w:proofErr w:type="spellStart"/>
+      <w:r>
+        <w:t>ect</w:t>
+      </w:r>
+      <w:proofErr w:type="spellEnd"/>
+      <w:r>
+        <w:t xml:space="preserve">). C’est pour cette fonction, que l’envoi de messages privés a été mis en place sur la plateforme. </w:t>
       </w:r>
     </w:p>
     <w:p>
@@ -438,25 +446,159 @@
     </w:p>
     <w:p>
       <w:r>
-        <w:t>Outre c</w:t>
-      </w:r>
-      <w:r>
-        <w:t>ette restriction, le tuteur entreprise peut envoyer un message au tuteur IUT affilié à son stagiaire ainsi qu’à l’administrateur.</w:t>
-      </w:r>
+        <w:t>Outre cette restriction, le tuteur entreprise peut envoyer un message au tuteur IUT affilié à son stagiaire ainsi qu’à l’administrateur.</w:t>
+      </w:r>
+    </w:p>
+    <w:p>
+      <w:pPr>
+        <w:rPr>
+          <w:i/>
+        </w:rPr>
+      </w:pPr>
+    </w:p>
+    <w:p>
+      <w:pPr>
+        <w:rPr>
+          <w:i/>
+        </w:rPr>
+      </w:pPr>
+    </w:p>
+    <w:p>
+      <w:pPr>
+        <w:rPr>
+          <w:i/>
+        </w:rPr>
+      </w:pPr>
+    </w:p>
+    <w:p>
+      <w:pPr>
+        <w:rPr>
+          <w:i/>
+        </w:rPr>
+      </w:pPr>
+    </w:p>
+    <w:p>
+      <w:pPr>
+        <w:rPr>
+          <w:i/>
+        </w:rPr>
+      </w:pPr>
+    </w:p>
+    <w:p>
+      <w:pPr>
+        <w:rPr>
+          <w:i/>
+        </w:rPr>
+      </w:pPr>
+    </w:p>
+    <w:p>
+      <w:pPr>
+        <w:rPr>
+          <w:i/>
+        </w:rPr>
+      </w:pPr>
+    </w:p>
+    <w:p>
+      <w:pPr>
+        <w:rPr>
+          <w:i/>
+        </w:rPr>
+      </w:pPr>
+    </w:p>
+    <w:p>
+      <w:pPr>
+        <w:rPr>
+          <w:i/>
+        </w:rPr>
+      </w:pPr>
       <w:bookmarkStart w:id="0" w:name="_GoBack"/>
+      <w:r>
+        <w:rPr>
+          <w:i/>
+        </w:rPr>
+        <w:lastRenderedPageBreak/>
+        <w:t>Envoi d’un mail</w:t>
+      </w:r>
+    </w:p>
+    <w:p>
+      <w:pPr>
+        <w:rPr>
+          <w:i/>
+        </w:rPr>
+      </w:pPr>
+      <w:r>
+        <w:rPr>
+          <w:i/>
+        </w:rPr>
+        <w:pict>
+          <v:shape id="_x0000_i1027" type="#_x0000_t75" style="width:453pt;height:227.25pt">
+            <v:imagedata r:id="rId8" o:title="envoimai"/>
+          </v:shape>
+        </w:pict>
+      </w:r>
+    </w:p>
+    <w:p>
+      <w:pPr>
+        <w:rPr>
+          <w:i/>
+        </w:rPr>
+      </w:pPr>
+    </w:p>
+    <w:p>
+      <w:pPr>
+        <w:rPr>
+          <w:i/>
+        </w:rPr>
+      </w:pPr>
+      <w:r>
+        <w:rPr>
+          <w:i/>
+        </w:rPr>
+        <w:t>Lecture d’un mail</w:t>
+      </w:r>
+      <w:r>
+        <w:rPr>
+          <w:i/>
+        </w:rPr>
+        <w:pict>
+          <v:shape id="_x0000_i1028" type="#_x0000_t75" style="width:453pt;height:230.25pt">
+            <v:imagedata r:id="rId9" o:title="lectmail"/>
+          </v:shape>
+        </w:pict>
+      </w:r>
+    </w:p>
+    <w:p>
+      <w:pPr>
+        <w:rPr>
+          <w:i/>
+        </w:rPr>
+      </w:pPr>
+      <w:r>
+        <w:rPr>
+          <w:i/>
+        </w:rPr>
+        <w:t>Votre boîte de réception</w:t>
+      </w:r>
+    </w:p>
+    <w:p>
+      <w:pPr>
+        <w:rPr>
+          <w:i/>
+        </w:rPr>
+      </w:pPr>
+      <w:r>
+        <w:rPr>
+          <w:i/>
+        </w:rPr>
+        <w:lastRenderedPageBreak/>
+        <w:pict>
+          <v:shape id="_x0000_i1029" type="#_x0000_t75" style="width:453pt;height:230.25pt">
+            <v:imagedata r:id="rId10" o:title="boiterecep"/>
+          </v:shape>
+        </w:pict>
+      </w:r>
       <w:bookmarkEnd w:id="0"/>
     </w:p>
-    <w:p/>
-    <w:p>
-      <w:pPr>
-        <w:rPr>
-          <w:b/>
-          <w:sz w:val="28"/>
-          <w:u w:val="single"/>
-        </w:rPr>
-      </w:pPr>
-    </w:p>
-    <w:p/>
     <w:sectPr>
       <w:pgSz w:w="11906" w:h="16838"/>
       <w:pgMar w:top="1417" w:right="1417" w:bottom="1417" w:left="1417" w:header="708" w:footer="708" w:gutter="0"/>

</xml_diff>